<commit_message>
Adding a structure for the project page
Former-commit-id: 275145d68d921dfbcb65ab129a59596ea2b71316 [formerly e903bc0acd7077fde01fb7da413876a17da6eb1a]
Former-commit-id: 79b28ae8a5dd2c0aca1da63914206bea94e28430
</commit_message>
<xml_diff>
--- a/T2_2021/Jason_Practice/Comments_For_ETL.docx
+++ b/T2_2021/Jason_Practice/Comments_For_ETL.docx
@@ -122,7 +122,25 @@
         </w:numPr>
       </w:pPr>
       <w:r>
-        <w:t xml:space="preserve">Get an API KEY (must use API KEY for ETL) to have direct communication with the Melbourne Data portal.  </w:t>
+        <w:t xml:space="preserve">Get an API </w:t>
+      </w:r>
+      <w:r>
+        <w:t>Token</w:t>
+      </w:r>
+      <w:r>
+        <w:t xml:space="preserve"> (API KEY </w:t>
+      </w:r>
+      <w:r>
+        <w:t xml:space="preserve">not needed </w:t>
+      </w:r>
+      <w:r>
+        <w:t>for</w:t>
+      </w:r>
+      <w:r>
+        <w:t xml:space="preserve"> our purposes</w:t>
+      </w:r>
+      <w:r>
+        <w:t xml:space="preserve">) to have direct communication with the Melbourne Data portal.  </w:t>
       </w:r>
       <w:r>
         <w:rPr>
@@ -678,6 +696,7 @@
   <w:style w:type="character" w:default="1" w:styleId="DefaultParagraphFont">
     <w:name w:val="Default Paragraph Font"/>
     <w:uiPriority w:val="1"/>
+    <w:semiHidden/>
     <w:unhideWhenUsed/>
   </w:style>
   <w:style w:type="table" w:default="1" w:styleId="TableNormal">

</xml_diff>